<commit_message>
Created documentation file for delivery
</commit_message>
<xml_diff>
--- a/OpenProgram/Documentation.docx
+++ b/OpenProgram/Documentation.docx
@@ -31,15 +31,7 @@
           <w:sz w:val="36"/>
           <w:szCs w:val="36"/>
         </w:rPr>
-        <w:t xml:space="preserve">Predicting Movie </w:t>
-      </w:r>
-      <w:r>
-        <w:rPr>
-          <w:rStyle w:val="SubtleEmphasis"/>
-          <w:sz w:val="36"/>
-          <w:szCs w:val="36"/>
-        </w:rPr>
-        <w:t>Revenue</w:t>
+        <w:t>Customer Recommendation</w:t>
       </w:r>
     </w:p>
     <w:p>
@@ -205,7 +197,7 @@
               <w:t>1.</w:t>
             </w:r>
             <w:r>
-              <w:t>1</w:t>
+              <w:t>0</w:t>
             </w:r>
           </w:p>
         </w:tc>
@@ -733,7 +725,7 @@
                 <w:noProof/>
                 <w:webHidden/>
               </w:rPr>
-              <w:t>5</w:t>
+              <w:t>4</w:t>
             </w:r>
             <w:r>
               <w:rPr>
@@ -1042,21 +1034,7 @@
                 <w:rStyle w:val="Hyperlink"/>
                 <w:noProof/>
               </w:rPr>
-              <w:t>Deployment Reco</w:t>
-            </w:r>
-            <w:r>
-              <w:rPr>
-                <w:rStyle w:val="Hyperlink"/>
-                <w:noProof/>
-              </w:rPr>
-              <w:t>m</w:t>
-            </w:r>
-            <w:r>
-              <w:rPr>
-                <w:rStyle w:val="Hyperlink"/>
-                <w:noProof/>
-              </w:rPr>
-              <w:t>mendations</w:t>
+              <w:t>Deployment Recommendations</w:t>
             </w:r>
             <w:r>
               <w:rPr>
@@ -1240,7 +1218,10 @@
           </w:tcPr>
           <w:p>
             <w:r>
-              <w:t>04-05-2022</w:t>
+              <w:t>22-06</w:t>
+            </w:r>
+            <w:r>
+              <w:t>-2022</w:t>
             </w:r>
           </w:p>
         </w:tc>
@@ -1269,46 +1250,6 @@
           </w:p>
         </w:tc>
       </w:tr>
-      <w:tr>
-        <w:tc>
-          <w:tcPr>
-            <w:tcW w:w="914" w:type="dxa"/>
-          </w:tcPr>
-          <w:p>
-            <w:r>
-              <w:t>1.1</w:t>
-            </w:r>
-          </w:p>
-        </w:tc>
-        <w:tc>
-          <w:tcPr>
-            <w:tcW w:w="1365" w:type="dxa"/>
-          </w:tcPr>
-          <w:p>
-            <w:r>
-              <w:t>05-05-2022</w:t>
-            </w:r>
-          </w:p>
-        </w:tc>
-        <w:tc>
-          <w:tcPr>
-            <w:tcW w:w="6737" w:type="dxa"/>
-          </w:tcPr>
-          <w:p>
-            <w:pPr>
-              <w:rPr>
-                <w:lang w:val="en-US"/>
-              </w:rPr>
-            </w:pPr>
-            <w:r>
-              <w:rPr>
-                <w:lang w:val="en-US"/>
-              </w:rPr>
-              <w:t>Fixed Grammar</w:t>
-            </w:r>
-          </w:p>
-        </w:tc>
-      </w:tr>
     </w:tbl>
     <w:p>
       <w:pPr>
@@ -1355,7 +1296,7 @@
         <w:t>This documentation will go over the steps taken during the Challenge: “</w:t>
       </w:r>
       <w:r>
-        <w:t>Predicting Movie Earnings</w:t>
+        <w:t>Customer Recommendation</w:t>
       </w:r>
       <w:r>
         <w:t xml:space="preserve">” </w:t>
@@ -1369,7 +1310,7 @@
       <w:r>
         <w:t xml:space="preserve">this challenge will be referenced many times in this document and can be found </w:t>
       </w:r>
-      <w:hyperlink r:id="rId4" w:history="1">
+      <w:hyperlink r:id="rId5" w:history="1">
         <w:r>
           <w:rPr>
             <w:rStyle w:val="Hyperlink"/>
@@ -1386,7 +1327,7 @@
         <w:spacing w:after="0"/>
         <w:ind w:left="3600" w:hanging="3600"/>
       </w:pPr>
-      <w:hyperlink r:id="rId5" w:history="1">
+      <w:hyperlink r:id="rId6" w:history="1">
         <w:r>
           <w:rPr>
             <w:rStyle w:val="Hyperlink"/>
@@ -1409,41 +1350,29 @@
       <w:bookmarkEnd w:id="4"/>
     </w:p>
     <w:p>
+      <w:r>
+        <w:t>The goal of this challange was to try and create an unsupervised product recommendation system, using data obtained from an e-commerce company. Being able to create a recommendation system for products, customers will be more likely to buy at your company and the user experience of your webshop will increase, allowing for more possible customers.</w:t>
+      </w:r>
+    </w:p>
+    <w:p>
       <w:pPr>
         <w:spacing w:after="0"/>
       </w:pPr>
       <w:r>
-        <w:t>The goal of this challenge was to try and predict the revenue of a movie using publicly available data.</w:t>
-      </w:r>
-    </w:p>
-    <w:p>
-      <w:r>
-        <w:t>By being able to predict a movie’s revenue before its release, the financial risk that comes along with producing movies can be greatly reduce</w:t>
-      </w:r>
-      <w:r>
-        <w:t>d.</w:t>
-      </w:r>
-      <w:r>
-        <w:t xml:space="preserve"> </w:t>
-      </w:r>
-    </w:p>
-    <w:p>
-      <w:r>
-        <w:t>Furthermore, by showing that it is possible to create a good predictor using only publicly available data, it can create more interest into this process and allow larger movie companies to apply and adjust the predictor to their own needs.</w:t>
-      </w:r>
-      <w:r>
-        <w:t xml:space="preserve">  </w:t>
-      </w:r>
-    </w:p>
-    <w:p>
-      <w:r>
-        <w:t>Because this project has t</w:t>
-      </w:r>
-      <w:r>
-        <w:t>he</w:t>
-      </w:r>
-      <w:r>
-        <w:t xml:space="preserve"> goal to predict revenue of movies, the target variable that will be used during predictions will be a movie’s revenue.</w:t>
+        <w:t xml:space="preserve">Because an unsupervised model, functions more like a blackbox with </w:t>
+      </w:r>
+      <w:r>
+        <w:t>people not really knowing how or why the model gave the results it did, extra caution will have to be taken to evaulate the results properly.</w:t>
+      </w:r>
+    </w:p>
+    <w:p>
+      <w:r>
+        <w:t>Furthermore, because of the generally private company and personal data being used during the challenge, great care has to been taken into keeping in mind the privacy and intelectual property of the data being worked with.</w:t>
+      </w:r>
+    </w:p>
+    <w:p>
+      <w:r>
+        <w:t>The goal of this challenge will be to create a model that can recommend products to users based on their and other purchasing habits.</w:t>
       </w:r>
     </w:p>
     <w:p>
@@ -1451,31 +1380,24 @@
         <w:spacing w:after="0"/>
       </w:pPr>
       <w:r>
-        <w:t xml:space="preserve">From the results of this challenge it was found that it indeed is possible to predict the revenue of movies with a good enough accuracy to be used as a risk lowering </w:t>
-      </w:r>
-      <w:r>
-        <w:t>tool</w:t>
-      </w:r>
-      <w:r>
-        <w:t xml:space="preserve">.  </w:t>
-      </w:r>
-    </w:p>
-    <w:p>
-      <w:r>
-        <w:t>However, it should not be ignored that the predictor does not work flawlessly and can still make errors in its prediction. But on a large enough scale or with extra information to base its predictions on</w:t>
-      </w:r>
-      <w:r>
-        <w:t>,</w:t>
-      </w:r>
-      <w:r>
-        <w:t xml:space="preserve"> it can be a good asset to be introduced into the movie production workflow as a </w:t>
-      </w:r>
-      <w:r>
-        <w:t>risk mitigation strategy</w:t>
-      </w:r>
-      <w:r>
-        <w:t>.</w:t>
-      </w:r>
+        <w:t xml:space="preserve">Recommendation systems have been used extensively in the real world, any large website such as youtube, netflix, spotify or amazon will have a recommendation system to help users find things they are interested in and increase the user experience. </w:t>
+      </w:r>
+    </w:p>
+    <w:p>
+      <w:r>
+        <w:t>Because the viability of these systems has been proven on many occasions in the last decade, this challenge will be focussed a lot on how and why these systems work.</w:t>
+      </w:r>
+    </w:p>
+    <w:p>
+      <w:pPr>
+        <w:rPr>
+          <w:rFonts w:asciiTheme="majorHAnsi" w:eastAsiaTheme="majorEastAsia" w:hAnsiTheme="majorHAnsi" w:cstheme="majorBidi"/>
+          <w:color w:val="2F5496" w:themeColor="accent1" w:themeShade="BF"/>
+          <w:sz w:val="32"/>
+          <w:szCs w:val="32"/>
+        </w:rPr>
+      </w:pPr>
+      <w:bookmarkStart w:id="5" w:name="_Toc102670016"/>
       <w:r>
         <w:br w:type="page"/>
       </w:r>
@@ -1484,7 +1406,6 @@
       <w:pPr>
         <w:pStyle w:val="Heading1"/>
       </w:pPr>
-      <w:bookmarkStart w:id="5" w:name="_Toc102670016"/>
       <w:r>
         <w:lastRenderedPageBreak/>
         <w:t>Project Plan</w:t>
@@ -1493,7 +1414,13 @@
     </w:p>
     <w:p>
       <w:r>
-        <w:t>To get to a functional predictor a couple steps had to be taken, namely: gathering data, observing/cleaning the data and creating a model, these 3 steps will be discussed individually below.</w:t>
+        <w:t xml:space="preserve">To get to a functional </w:t>
+      </w:r>
+      <w:r>
+        <w:t>recommender model</w:t>
+      </w:r>
+      <w:r>
+        <w:t xml:space="preserve"> a couple steps had to be taken, namely: gathering data, observing/cleaning the data and creating a model, these 3 steps will be discussed individually below.</w:t>
       </w:r>
     </w:p>
     <w:p>
@@ -1507,129 +1434,46 @@
       <w:bookmarkEnd w:id="6"/>
     </w:p>
     <w:p>
+      <w:r>
+        <w:t xml:space="preserve">Obtaining sales data from an e-commerce </w:t>
+      </w:r>
+      <w:r>
+        <w:t>business, is fairly difficult seen as this data can contain personal information, and is generally seen as high value intelectual property by companies.</w:t>
+      </w:r>
+      <w:r>
+        <w:t xml:space="preserve"> </w:t>
+      </w:r>
+    </w:p>
+    <w:p>
       <w:pPr>
         <w:spacing w:after="0"/>
       </w:pPr>
       <w:r>
-        <w:t>To gather data for movies</w:t>
-      </w:r>
-      <w:r>
-        <w:t>,</w:t>
-      </w:r>
-      <w:r>
-        <w:t xml:space="preserve"> two different publicly available sources have been used to supply data</w:t>
-      </w:r>
-      <w:r>
-        <w:t>:</w:t>
-      </w:r>
-    </w:p>
-    <w:p>
-      <w:pPr>
-        <w:spacing w:before="240" w:after="0"/>
-      </w:pPr>
-      <w:hyperlink r:id="rId6" w:history="1">
-        <w:r>
-          <w:rPr>
-            <w:rStyle w:val="Hyperlink"/>
-          </w:rPr>
-          <w:t>TMDb</w:t>
-        </w:r>
-      </w:hyperlink>
-      <w:r>
-        <w:t>, a community sourced database of movies, series</w:t>
-      </w:r>
-      <w:r>
-        <w:t xml:space="preserve"> and individuals in this industry (e.g. actors, directors, etc.). </w:t>
-      </w:r>
-    </w:p>
-    <w:p>
-      <w:r>
-        <w:t xml:space="preserve">TMDb can be used to gather most information, such as the movie title, budget, revenue, cast, crew, release date and much more, for a detailed list of all data supplied by TMDb, you can go to their </w:t>
+        <w:t>While it is possible to obtain large amounts of sales records from businesses, most of these methods and data that can be found is legally questionable at best.</w:t>
+      </w:r>
+    </w:p>
+    <w:p>
+      <w:r>
+        <w:t xml:space="preserve">Thankfully </w:t>
+      </w:r>
+      <w:r>
+        <w:t>Dr. Daqing Chen</w:t>
+      </w:r>
+      <w:r>
+        <w:t xml:space="preserve">, who has worked with a wholesale e-commerce company from the UK to create multiple research papers on customer profitability, has donated the data used in his research on the </w:t>
       </w:r>
       <w:hyperlink r:id="rId7" w:history="1">
         <w:r>
           <w:rPr>
             <w:rStyle w:val="Hyperlink"/>
           </w:rPr>
-          <w:t>developers page</w:t>
+          <w:t>UCI archives</w:t>
         </w:r>
       </w:hyperlink>
       <w:r>
         <w:t>.</w:t>
       </w:r>
     </w:p>
-    <w:p>
-      <w:hyperlink r:id="rId8" w:history="1">
-        <w:r>
-          <w:rPr>
-            <w:rStyle w:val="Hyperlink"/>
-          </w:rPr>
-          <w:t>The-numbers</w:t>
-        </w:r>
-      </w:hyperlink>
-      <w:r>
-        <w:t xml:space="preserve">, a news website specialised in </w:t>
-      </w:r>
-      <w:r>
-        <w:t>the movie industry. The-numbers can supply us with very accurate budget and revenue data on movies. Using a second resource for this will allow the data to be cross referenced, not only increasing the data size but also creating a more accurate and trusted dataset.</w:t>
-      </w:r>
-    </w:p>
-    <w:p>
-      <w:r>
-        <w:t xml:space="preserve">The TMDb data can be accessed via their API, in this challenge a custom C# bot is used that records all movies and their actors into two respective csv files. The bot used can be found on </w:t>
-      </w:r>
-      <w:hyperlink r:id="rId9" w:history="1">
-        <w:r>
-          <w:rPr>
-            <w:rStyle w:val="Hyperlink"/>
-          </w:rPr>
-          <w:t>GitFront</w:t>
-        </w:r>
-      </w:hyperlink>
-      <w:r>
-        <w:t xml:space="preserve"> and can be run using its executable</w:t>
-      </w:r>
-      <w:r>
-        <w:t xml:space="preserve"> (this process can take up to 24 hours)</w:t>
-      </w:r>
-      <w:r>
-        <w:t>.</w:t>
-      </w:r>
-    </w:p>
-    <w:p>
-      <w:r>
-        <w:t xml:space="preserve">For the-numbers, a web scraper chrome extension was used, this extension can be added </w:t>
-      </w:r>
-      <w:hyperlink r:id="rId10" w:history="1">
-        <w:r>
-          <w:rPr>
-            <w:rStyle w:val="Hyperlink"/>
-          </w:rPr>
-          <w:t>here</w:t>
-        </w:r>
-      </w:hyperlink>
-      <w:r>
-        <w:t xml:space="preserve">. The web scraper extension makes use of site-maps to store and share scraper scripts, the one used for this project can be found on </w:t>
-      </w:r>
-      <w:hyperlink r:id="rId11" w:history="1">
-        <w:r>
-          <w:rPr>
-            <w:rStyle w:val="Hyperlink"/>
-          </w:rPr>
-          <w:t>P</w:t>
-        </w:r>
-        <w:r>
-          <w:rPr>
-            <w:rStyle w:val="Hyperlink"/>
-          </w:rPr>
-          <w:t>astebin</w:t>
-        </w:r>
-      </w:hyperlink>
-      <w:r>
-        <w:t>.</w:t>
-      </w:r>
-    </w:p>
-    <w:p/>
     <w:p>
       <w:pPr>
         <w:pStyle w:val="Heading2"/>
@@ -1655,21 +1499,11 @@
       <w:r>
         <w:t>.</w:t>
       </w:r>
-    </w:p>
-    <w:p>
-      <w:r>
-        <w:t xml:space="preserve">During this part of the process, the data was </w:t>
-      </w:r>
-      <w:r>
-        <w:t>extensively</w:t>
-      </w:r>
-      <w:r>
-        <w:t xml:space="preserve"> explored, discovering that most numerical features of the data had a log-normal distribution, which first has to be converted to a normal distribution to see the correlation between a lot of the features. </w:t>
-      </w:r>
-    </w:p>
-    <w:p>
-      <w:r>
-        <w:t>The features with the best correlation with the target variables are: Budget, Cast/Crew-size, Average Cast popularity, Director popularity and if the movie was part of a Collection/Franchise. Features that did not have a good correlation with revenue however are: Release date, Genre and Runtime.</w:t>
+      <w:bookmarkStart w:id="8" w:name="_Toc102670019"/>
+    </w:p>
+    <w:p>
+      <w:r>
+        <w:t>The data used during this challenge contained ~1.000.000 sales records, split into two periods; 2009-2010 and 2010-2011. As you might have already noticed, the two data periods seem to overlap. This overlap in data turned out to indeed be the case, causing extra measures to have to be taken to not have duplicate records in the dataset.</w:t>
       </w:r>
     </w:p>
     <w:p>
@@ -1677,10 +1511,116 @@
         <w:spacing w:after="0"/>
       </w:pPr>
       <w:r>
-        <w:t>As for cleaning the data, great caution was taken as to not skew any data</w:t>
-      </w:r>
-      <w:r>
-        <w:t xml:space="preserve"> seen as movies can have very large ranges in its features such as revenue or budget.</w:t>
+        <w:t>The data contained information on:</w:t>
+      </w:r>
+    </w:p>
+    <w:p>
+      <w:pPr>
+        <w:pStyle w:val="ListParagraph"/>
+        <w:numPr>
+          <w:ilvl w:val="0"/>
+          <w:numId w:val="1"/>
+        </w:numPr>
+      </w:pPr>
+      <w:r>
+        <w:t xml:space="preserve">What invoice a product sale was part of </w:t>
+      </w:r>
+    </w:p>
+    <w:p>
+      <w:pPr>
+        <w:pStyle w:val="ListParagraph"/>
+        <w:numPr>
+          <w:ilvl w:val="0"/>
+          <w:numId w:val="1"/>
+        </w:numPr>
+      </w:pPr>
+      <w:r>
+        <w:t>The product being sold</w:t>
+      </w:r>
+    </w:p>
+    <w:p>
+      <w:pPr>
+        <w:pStyle w:val="ListParagraph"/>
+        <w:numPr>
+          <w:ilvl w:val="0"/>
+          <w:numId w:val="1"/>
+        </w:numPr>
+      </w:pPr>
+      <w:r>
+        <w:t>A product description</w:t>
+      </w:r>
+    </w:p>
+    <w:p>
+      <w:pPr>
+        <w:pStyle w:val="ListParagraph"/>
+        <w:numPr>
+          <w:ilvl w:val="0"/>
+          <w:numId w:val="1"/>
+        </w:numPr>
+      </w:pPr>
+      <w:r>
+        <w:t>Quantity being sold</w:t>
+      </w:r>
+    </w:p>
+    <w:p>
+      <w:pPr>
+        <w:pStyle w:val="ListParagraph"/>
+        <w:numPr>
+          <w:ilvl w:val="0"/>
+          <w:numId w:val="1"/>
+        </w:numPr>
+      </w:pPr>
+      <w:r>
+        <w:t>Date of transaction</w:t>
+      </w:r>
+    </w:p>
+    <w:p>
+      <w:pPr>
+        <w:pStyle w:val="ListParagraph"/>
+        <w:numPr>
+          <w:ilvl w:val="0"/>
+          <w:numId w:val="1"/>
+        </w:numPr>
+      </w:pPr>
+      <w:r>
+        <w:t>Price of a single unit of the product in GBP(</w:t>
+      </w:r>
+      <w:r>
+        <w:rPr>
+          <w:rFonts w:ascii="Helvetica" w:hAnsi="Helvetica" w:cs="Helvetica"/>
+          <w:color w:val="000000"/>
+          <w:sz w:val="18"/>
+          <w:szCs w:val="18"/>
+          <w:shd w:val="clear" w:color="auto" w:fill="FFFFFF"/>
+        </w:rPr>
+        <w:t>£</w:t>
+      </w:r>
+      <w:r>
+        <w:t>)</w:t>
+      </w:r>
+    </w:p>
+    <w:p>
+      <w:pPr>
+        <w:pStyle w:val="ListParagraph"/>
+        <w:numPr>
+          <w:ilvl w:val="0"/>
+          <w:numId w:val="1"/>
+        </w:numPr>
+      </w:pPr>
+      <w:r>
+        <w:t>Unique identifier for the user making the purchase</w:t>
+      </w:r>
+    </w:p>
+    <w:p>
+      <w:pPr>
+        <w:pStyle w:val="ListParagraph"/>
+        <w:numPr>
+          <w:ilvl w:val="0"/>
+          <w:numId w:val="1"/>
+        </w:numPr>
+      </w:pPr>
+      <w:r>
+        <w:t>Country of the user</w:t>
       </w:r>
     </w:p>
     <w:p>
@@ -1688,51 +1628,50 @@
         <w:spacing w:after="0"/>
       </w:pPr>
       <w:r>
-        <w:t>One of the main steps taken while preparing the data, was to cross check the movie entries with known good sources. Because TMDb is community driven, invalid/wrong movies can be added to the dataset and have to be filtered out again.</w:t>
-      </w:r>
-    </w:p>
-    <w:p>
-      <w:r>
-        <w:t>The dataset will by default also contain documentaries, which is not in the domain of this project</w:t>
-      </w:r>
-      <w:r>
-        <w:t>.</w:t>
-      </w:r>
-    </w:p>
-    <w:p>
-      <w:r>
-        <w:t>As for merging the the-numbers dataset with the TMDb dataset, a process of cross checking is used where movies from both datasets will be merged if they contain the same title and the same release date (with a margin o</w:t>
-      </w:r>
-      <w:r>
-        <w:t>f</w:t>
-      </w:r>
-      <w:r>
-        <w:t xml:space="preserve"> error of a month), if these both match </w:t>
-      </w:r>
-      <w:r>
-        <w:t>and a field</w:t>
-      </w:r>
-      <w:r>
-        <w:t xml:space="preserve"> i</w:t>
-      </w:r>
-      <w:r>
-        <w:t>s</w:t>
-      </w:r>
-      <w:r>
-        <w:t xml:space="preserve"> missing by one of the datasets</w:t>
-      </w:r>
-      <w:r>
-        <w:t xml:space="preserve"> it will be filled by the other</w:t>
-      </w:r>
-      <w:r>
-        <w:t>, or will be averaged if both already contained a value.</w:t>
+        <w:t>Besides the overlap in data there seemed to be some other odd problems with the data that had to be cleaned.</w:t>
+      </w:r>
+    </w:p>
+    <w:p>
+      <w:pPr>
+        <w:spacing w:after="0"/>
+      </w:pPr>
+      <w:r>
+        <w:t>It was found that ~230.000 records did not contain a valid identifier for the user, this is an important features as we will need the user and the products bought to create a profile for this user to recommend products to.</w:t>
+      </w:r>
+    </w:p>
+    <w:p>
+      <w:pPr>
+        <w:spacing w:after="0"/>
+      </w:pPr>
+      <w:r>
+        <w:t>Furthermore, it was found that some invoices contained the same item being purchased multiple times, instead of once with a higher quantity count.</w:t>
+      </w:r>
+    </w:p>
+    <w:p>
+      <w:r>
+        <w:t xml:space="preserve">Lastly, there seemed to be some records that were </w:t>
+      </w:r>
+      <w:r>
+        <w:t>filled manually, these records did not follow any standard formatting and were generally missing information. In the same vein it was found that none products such as postage costs were also present in these records, all these records would have to be filtered, cleaned and possibly removed.</w:t>
+      </w:r>
+    </w:p>
+    <w:p>
+      <w:r>
+        <w:t xml:space="preserve">Besides the </w:t>
+      </w:r>
+      <w:r>
+        <w:t>inconsistencies</w:t>
+      </w:r>
+      <w:r>
+        <w:t xml:space="preserve"> found, the data was very good for this challenge, it contained the needed identifiers such as user ID and product ID, and the data itself was very evenly distributed, with a lot of products have plenty of sales records, multiple countries being sold to and customers on average having a large amount of datapoints to use for clustering.</w:t>
       </w:r>
     </w:p>
     <w:p>
       <w:pPr>
         <w:pStyle w:val="Heading2"/>
       </w:pPr>
-      <w:bookmarkStart w:id="8" w:name="_Toc102670019"/>
+      <w:bookmarkStart w:id="9" w:name="_Modelling"/>
+      <w:bookmarkEnd w:id="9"/>
       <w:r>
         <w:lastRenderedPageBreak/>
         <w:t>Modelling</w:t>
@@ -1740,175 +1679,38 @@
       <w:bookmarkEnd w:id="8"/>
     </w:p>
     <w:p>
-      <w:r>
-        <w:t xml:space="preserve">Seen as a numerical labeled value will be predicted using the movies dataset, a form of Regression will be used. </w:t>
-      </w:r>
-    </w:p>
-    <w:p>
       <w:pPr>
         <w:spacing w:after="0"/>
       </w:pPr>
       <w:r>
-        <w:t>After using multiple different models, (Polynomial) Linear Regression and Support Vector Regression performed the best, with the latter being preferred.</w:t>
-      </w:r>
-    </w:p>
-    <w:p>
-      <w:r>
-        <w:t>Support Vector Regression allows for a lot of freedom into how the model operates, from the kernel used to represent the data, to how aggresively errors or datapoints will be considered during training.</w:t>
-      </w:r>
-    </w:p>
-    <w:p>
-      <w:r>
-        <w:t>K-fold Crossvalidation is also used during the modelling phase as to reduce the amount of unexpected varience and allow for better conclusions to be made.</w:t>
-      </w:r>
-      <w:r>
-        <w:br w:type="page"/>
-      </w:r>
-    </w:p>
-    <w:p>
-      <w:pPr>
-        <w:pStyle w:val="Heading1"/>
-      </w:pPr>
-      <w:bookmarkStart w:id="9" w:name="_Toc102670020"/>
-      <w:r>
-        <w:lastRenderedPageBreak/>
-        <w:t>Process</w:t>
-      </w:r>
-      <w:bookmarkEnd w:id="9"/>
-    </w:p>
-    <w:p>
-      <w:r>
-        <w:t xml:space="preserve">During this process certain aspects were specifically prioritized or considered, some of these have been explicitly </w:t>
-      </w:r>
-      <w:r>
-        <w:t>explained below.</w:t>
-      </w:r>
-    </w:p>
-    <w:p>
-      <w:pPr>
-        <w:pStyle w:val="Heading2"/>
-      </w:pPr>
-      <w:bookmarkStart w:id="10" w:name="_Toc102670021"/>
-      <w:r>
-        <w:t>Data Features</w:t>
-      </w:r>
-      <w:bookmarkEnd w:id="10"/>
-    </w:p>
-    <w:p>
-      <w:r>
-        <w:t>When predicting a movie’s revenue, there are many aspects to be considered, such as the corporate influences with Budget, the publics excitement based on marketing and actors and the scale of a production with its crew.</w:t>
+        <w:t xml:space="preserve">Creating unsupervised models works slightly differently than it’s supervised counterparts. </w:t>
       </w:r>
     </w:p>
     <w:p>
       <w:pPr>
         <w:spacing w:after="0"/>
-        <w:rPr>
-          <w:bCs/>
-          <w:iCs/>
-        </w:rPr>
-      </w:pPr>
-      <w:r>
-        <w:t xml:space="preserve">When considering so many factors it is easy to forget the main goal, which is predicting a movie’s revenue </w:t>
-      </w:r>
-      <w:r>
-        <w:rPr>
-          <w:b/>
-          <w:iCs/>
-        </w:rPr>
-        <w:t>before</w:t>
-      </w:r>
-      <w:r>
-        <w:rPr>
-          <w:b/>
-          <w:iCs/>
-        </w:rPr>
-        <w:t xml:space="preserve"> </w:t>
-      </w:r>
-      <w:r>
-        <w:rPr>
-          <w:bCs/>
-          <w:iCs/>
-        </w:rPr>
-        <w:t>its release, this means that factors such as reviews, ticket sales, movie exposure and other aspects that mainly grow after the release of a movie should not be considered for the prediction.</w:t>
-      </w:r>
-    </w:p>
-    <w:p>
-      <w:pPr>
-        <w:rPr>
-          <w:bCs/>
-        </w:rPr>
-      </w:pPr>
-      <w:r>
-        <w:rPr>
-          <w:bCs/>
-          <w:iCs/>
-        </w:rPr>
-        <w:t xml:space="preserve">Furthermore, great care should also be taken when considering if a feature increases a movie’s revenue, or if the movie’s revenue has influenced the feature. This can be considered when looking at features such as actor popularity. While it is observed that movies with popular actors sell more tickets, </w:t>
-      </w:r>
-      <w:r>
-        <w:rPr>
-          <w:bCs/>
-          <w:iCs/>
-        </w:rPr>
-        <w:t>actors also become more popular when they are in popular movies.</w:t>
-      </w:r>
-    </w:p>
-    <w:p>
-      <w:pPr>
-        <w:pStyle w:val="Heading2"/>
-      </w:pPr>
-      <w:bookmarkStart w:id="11" w:name="_Toc102670022"/>
-      <w:r>
-        <w:t>Models</w:t>
-      </w:r>
-      <w:bookmarkEnd w:id="11"/>
+      </w:pPr>
+      <w:r>
+        <w:t xml:space="preserve">A recommendation system using collaborative filtering for example will try grouping users together dynamically based on buying habits the model discovers, a single user can be part of many different clusters, and the reasoning behind what cluster </w:t>
+      </w:r>
+      <w:r>
+        <w:t>he is a part of is not always clear.</w:t>
+      </w:r>
     </w:p>
     <w:p>
       <w:pPr>
         <w:spacing w:after="0"/>
       </w:pPr>
       <w:r>
-        <w:t>When predicting revenue or success, there are many ways to approach this problem, you could for example predict if a movie is successful or not, this would allow for a classification model to be used.</w:t>
-      </w:r>
-    </w:p>
-    <w:p>
-      <w:r>
-        <w:t>However, not every movie or production studio has the same definition of a successful movie. A small studio could make its first movie that gets a million dollars in revenue and be very successful, while most blockbuster movies</w:t>
-      </w:r>
-      <w:r>
-        <w:t xml:space="preserve"> earn this no matter if it’s ‘successful’</w:t>
-      </w:r>
-      <w:r>
-        <w:t>.</w:t>
-      </w:r>
-    </w:p>
-    <w:p>
-      <w:r>
-        <w:t xml:space="preserve">Not all movies are also trying to earn as much money as possible, for example a movie that is setting up a larger franchise might not instantly care about the revenue of the one </w:t>
-      </w:r>
-      <w:r>
-        <w:t>movie</w:t>
-      </w:r>
-      <w:r>
-        <w:t>, but cares more about the exposure gained for their franchise or company.</w:t>
-      </w:r>
-    </w:p>
-    <w:p>
-      <w:pPr>
-        <w:pStyle w:val="Heading2"/>
-      </w:pPr>
-      <w:bookmarkStart w:id="12" w:name="_Toc102670023"/>
-      <w:r>
-        <w:t>Goal</w:t>
-      </w:r>
-      <w:bookmarkEnd w:id="12"/>
-    </w:p>
-    <w:p>
-      <w:r>
-        <w:t>The goal of this project was to show that even with only publicly available data, a model can be created that can reduce the financial risk of producing a movie</w:t>
-      </w:r>
-      <w:r>
-        <w:t xml:space="preserve">. </w:t>
+        <w:t>After the target user has been clustered with other users, the model will create a list of products similar users have bought and will recommend these based on some tiering variable (this can be user ratings, price, etc.).</w:t>
+      </w:r>
+    </w:p>
+    <w:p>
+      <w:pPr>
+        <w:spacing w:before="240" w:after="0"/>
+      </w:pPr>
+      <w:r>
+        <w:t>Special measures have to be used to evaluate the effectiveness of a model, seen as when a model recommends new items to buy, there is no direct way to see how wel this actually helped the user.</w:t>
       </w:r>
     </w:p>
     <w:p>
@@ -1916,127 +1718,297 @@
         <w:spacing w:after="0"/>
       </w:pPr>
       <w:r>
-        <w:t>This is done with the goal that perhaps large</w:t>
-      </w:r>
-      <w:r>
-        <w:t>r</w:t>
-      </w:r>
-      <w:r>
-        <w:t xml:space="preserve"> production studios see this and would want to explore this further, adding their own private information such as marketing methods or more accurate profit numbers such as per region or even city. </w:t>
-      </w:r>
-    </w:p>
-    <w:p>
-      <w:r>
-        <w:t xml:space="preserve">All of these processess could culminate into a system that can be systematically introduced into the movie production workflow as a </w:t>
-      </w:r>
-      <w:r>
-        <w:t xml:space="preserve">risk mitigation </w:t>
-      </w:r>
-      <w:r>
-        <w:t>tool.</w:t>
-      </w:r>
-    </w:p>
-    <w:p>
-      <w:r>
-        <w:br w:type="page"/>
-      </w:r>
-    </w:p>
-    <w:p>
-      <w:pPr>
-        <w:pStyle w:val="Heading1"/>
-      </w:pPr>
-      <w:bookmarkStart w:id="13" w:name="_Toc102670024"/>
-      <w:r>
-        <w:lastRenderedPageBreak/>
-        <w:t>Deployment Recommendations</w:t>
-      </w:r>
-      <w:bookmarkEnd w:id="13"/>
-    </w:p>
-    <w:p>
-      <w:r>
-        <w:t xml:space="preserve">There are many ways to introduce this model into already existing systems, it could be used to </w:t>
-      </w:r>
-      <w:r>
-        <w:t xml:space="preserve">show more KPI’s to studio </w:t>
-      </w:r>
-      <w:r>
-        <w:t>leads</w:t>
-      </w:r>
-      <w:r>
-        <w:t xml:space="preserve"> as a way of greenlighting projects, or it can be introduced into a monitoring system to see how certain marketing techniques or events in the world are possibly affecting an in progress movie.</w:t>
-      </w:r>
-    </w:p>
-    <w:p>
-      <w:pPr>
-        <w:spacing w:after="0"/>
-      </w:pPr>
-      <w:r>
-        <w:t xml:space="preserve">My recommendation is to host this model as a cloud service, allowing access to it via an API. </w:t>
-      </w:r>
-    </w:p>
-    <w:p>
-      <w:r>
-        <w:t xml:space="preserve">I have already taken the first steps in this by deploying the model as a </w:t>
-      </w:r>
-      <w:hyperlink r:id="rId12" w:history="1">
+        <w:t>To help with evaulation</w:t>
+      </w:r>
+      <w:r>
+        <w:t xml:space="preserve"> an extra scoring measure is added, this is generally a review score for products. The model will try to predict what the user will give a product for review score and this can be compared to test data containing the score the user actually gave.</w:t>
+      </w:r>
+    </w:p>
+    <w:p>
+      <w:pPr>
+        <w:spacing w:before="240" w:after="0"/>
+      </w:pPr>
+      <w:r>
+        <w:t>Sadly, the dataset used does not contain any product reviews, so instead the quantity purchased was used and scaled to a 0-10 range. If the model can predict how much a user will buy of a product, it is fair to say it knows to a fairly good degree how likely a user is to buy the product (especially since the general users in the dataset are small stores who are buying products as stock to be sold).</w:t>
+      </w:r>
+    </w:p>
+    <w:p>
+      <w:pPr>
+        <w:spacing w:before="240" w:after="0"/>
+      </w:pPr>
+      <w:r>
+        <w:t>These evaulation methods were done in combination with more general evaluation techniques such as K-fold crossvalidation to get rid of possible data split biases and grid searching to find the most optimal hyper paremeters.</w:t>
+      </w:r>
+    </w:p>
+    <w:p>
+      <w:pPr>
+        <w:spacing w:before="240" w:after="0"/>
+      </w:pPr>
+      <w:r>
+        <w:t xml:space="preserve">During the challenge two models were used (supplied by </w:t>
+      </w:r>
+      <w:hyperlink r:id="rId8" w:history="1">
         <w:r>
           <w:rPr>
             <w:rStyle w:val="Hyperlink"/>
           </w:rPr>
-          <w:t>docker container</w:t>
+          <w:t>scikit surprise</w:t>
         </w:r>
       </w:hyperlink>
       <w:r>
-        <w:t xml:space="preserve">, allowing it to be hosted on any cloud service of choice (such as </w:t>
-      </w:r>
-      <w:hyperlink r:id="rId13" w:history="1">
+        <w:t>)</w:t>
+      </w:r>
+      <w:r>
+        <w:t>. The first model used was NormalPredictor, this model was used as a baseline and uses relatively basic methods to create it’s recommendations. The baseline model already performed fairly well, getting an error range of ~1 for values ranging between 0-10.</w:t>
+      </w:r>
+    </w:p>
+    <w:p>
+      <w:pPr>
+        <w:spacing w:before="240" w:after="0"/>
+      </w:pPr>
+      <w:r>
+        <w:t>The second model used is called KNNBasic, as the name suggests it is a nearest neighbour like model, using a user based algorithm, this means it uses collaborative filtering as discussed earlier to recommend products. This second model performed within a ~0.5 error range, which is half of the baseline and I would say is very accurate.</w:t>
+      </w:r>
+    </w:p>
+    <w:p>
+      <w:pPr>
+        <w:spacing w:before="240" w:after="0"/>
+      </w:pPr>
+      <w:r>
+        <w:t xml:space="preserve">The KNNBasic also went through hyper paremeter tuning using a grid search for two paremeters, these being k (amount of neighbours to consider) and min_k (minimum amount of neighbours to use), out of this tuning it was found that for min_k the optimal value is </w:t>
+      </w:r>
+      <w:r>
+        <w:t>5, and for k it was the highest possible, which makes sense as more neighbours will give more datapoints to reference, however due to the possibility of overfitting I would suggest keeping k to a lower value such as 20-40.</w:t>
+      </w:r>
+      <w:r>
+        <w:br w:type="page"/>
+      </w:r>
+    </w:p>
+    <w:p>
+      <w:pPr>
+        <w:pStyle w:val="Heading1"/>
+      </w:pPr>
+      <w:bookmarkStart w:id="10" w:name="_Toc102670020"/>
+      <w:r>
+        <w:lastRenderedPageBreak/>
+        <w:t>Process</w:t>
+      </w:r>
+      <w:bookmarkEnd w:id="10"/>
+    </w:p>
+    <w:p>
+      <w:r>
+        <w:t xml:space="preserve">During this process certain aspects were specifically prioritized or considered, some of these have been explicitly </w:t>
+      </w:r>
+      <w:r>
+        <w:t>explained below.</w:t>
+      </w:r>
+    </w:p>
+    <w:p>
+      <w:pPr>
+        <w:pStyle w:val="Heading2"/>
+      </w:pPr>
+      <w:bookmarkStart w:id="11" w:name="_Toc102670021"/>
+      <w:r>
+        <w:t>Data Features</w:t>
+      </w:r>
+      <w:bookmarkEnd w:id="11"/>
+    </w:p>
+    <w:p>
+      <w:pPr>
+        <w:spacing w:after="0"/>
+      </w:pPr>
+      <w:r>
+        <w:t>An unsupervised recommendation system, does not require many features to work.</w:t>
+      </w:r>
+    </w:p>
+    <w:p>
+      <w:r>
+        <w:t>However, the algorithms and evaluation methods are greatly improved by making use of extra data, for example because of the lack of evaluation features such as review score, during this challenge quantity had to be used (in the future I think using a form of profit such as quantity*price would be a good alternative).</w:t>
+      </w:r>
+    </w:p>
+    <w:p>
+      <w:r>
+        <w:t xml:space="preserve">Furthermore, other algorithms such as product based ones make use of recommending products similar to products the user already purchased, for this however there has to be extra data on products such as the category it belongs to to be a viable usecase. </w:t>
+      </w:r>
+    </w:p>
+    <w:p>
+      <w:pPr>
+        <w:pStyle w:val="Heading2"/>
+      </w:pPr>
+      <w:bookmarkStart w:id="12" w:name="_Toc102670022"/>
+      <w:r>
+        <w:t>Models</w:t>
+      </w:r>
+      <w:bookmarkEnd w:id="12"/>
+    </w:p>
+    <w:p>
+      <w:pPr>
+        <w:spacing w:after="0"/>
+      </w:pPr>
+      <w:r>
+        <w:t xml:space="preserve">As mentioned during </w:t>
+      </w:r>
+      <w:hyperlink w:anchor="_Modelling" w:history="1">
         <w:r>
           <w:rPr>
             <w:rStyle w:val="Hyperlink"/>
           </w:rPr>
-          <w:t>DigitalOcean</w:t>
+          <w:t>Modelling</w:t>
         </w:r>
       </w:hyperlink>
       <w:r>
-        <w:t xml:space="preserve">, </w:t>
-      </w:r>
-      <w:hyperlink r:id="rId14" w:history="1">
-        <w:r>
-          <w:rPr>
-            <w:rStyle w:val="Hyperlink"/>
-          </w:rPr>
-          <w:t>Azure</w:t>
-        </w:r>
-      </w:hyperlink>
-      <w:r>
-        <w:t xml:space="preserve">, </w:t>
-      </w:r>
-      <w:hyperlink r:id="rId15" w:history="1">
-        <w:r>
-          <w:rPr>
-            <w:rStyle w:val="Hyperlink"/>
-          </w:rPr>
-          <w:t>AWS</w:t>
-        </w:r>
-      </w:hyperlink>
-      <w:r>
-        <w:t>, etc.) and by adding API endpoints having it be added into already existing monitoring or administration systems used internally.</w:t>
-      </w:r>
-    </w:p>
-    <w:p>
-      <w:r>
-        <w:t xml:space="preserve">If there however is no technical team, or there is no budget to deploy such a system, I have also supplied a </w:t>
-      </w:r>
-      <w:hyperlink r:id="rId16" w:history="1">
-        <w:r>
-          <w:rPr>
-            <w:rStyle w:val="Hyperlink"/>
-          </w:rPr>
-          <w:t>jupyter notebook</w:t>
-        </w:r>
-      </w:hyperlink>
-      <w:r>
-        <w:t xml:space="preserve">, that can train the model using the same data as the challenge and allow for manual predictions to be done. </w:t>
+        <w:t xml:space="preserve">, extra measures have to be taken to try and evaluate the performance of a model, these methods however are nowhere near as good as testing the model in a real world scenario. </w:t>
+      </w:r>
+    </w:p>
+    <w:p>
+      <w:r>
+        <w:t>I think that any future attempts or further exploration of the challange will have to be done in cooperation with a real world company that can apply the model on a small scale and get genuine user feedback on the products they are being recommended.</w:t>
+      </w:r>
+    </w:p>
+    <w:p>
+      <w:pPr>
+        <w:pStyle w:val="Heading2"/>
+      </w:pPr>
+      <w:bookmarkStart w:id="13" w:name="_Toc102670023"/>
+      <w:r>
+        <w:t>Goal</w:t>
+      </w:r>
+      <w:bookmarkEnd w:id="13"/>
+    </w:p>
+    <w:p>
+      <w:r>
+        <w:rPr>
+          <w:noProof/>
+        </w:rPr>
+        <w:drawing>
+          <wp:anchor distT="0" distB="0" distL="114300" distR="114300" simplePos="0" relativeHeight="251658240" behindDoc="1" locked="0" layoutInCell="1" allowOverlap="1" wp14:anchorId="0D9F5AA9" wp14:editId="76B05F7B">
+            <wp:simplePos x="0" y="0"/>
+            <wp:positionH relativeFrom="column">
+              <wp:posOffset>4133850</wp:posOffset>
+            </wp:positionH>
+            <wp:positionV relativeFrom="paragraph">
+              <wp:posOffset>5715</wp:posOffset>
+            </wp:positionV>
+            <wp:extent cx="1790700" cy="2609850"/>
+            <wp:effectExtent l="0" t="0" r="0" b="0"/>
+            <wp:wrapTight wrapText="bothSides">
+              <wp:wrapPolygon edited="0">
+                <wp:start x="0" y="0"/>
+                <wp:lineTo x="0" y="21442"/>
+                <wp:lineTo x="21370" y="21442"/>
+                <wp:lineTo x="21370" y="0"/>
+                <wp:lineTo x="0" y="0"/>
+              </wp:wrapPolygon>
+            </wp:wrapTight>
+            <wp:docPr id="1" name="Picture 1" descr="A picture containing circle&#10;&#10;Description automatically generated"/>
+            <wp:cNvGraphicFramePr>
+              <a:graphicFrameLocks xmlns:a="http://schemas.openxmlformats.org/drawingml/2006/main" noChangeAspect="1"/>
+            </wp:cNvGraphicFramePr>
+            <a:graphic xmlns:a="http://schemas.openxmlformats.org/drawingml/2006/main">
+              <a:graphicData uri="http://schemas.openxmlformats.org/drawingml/2006/picture">
+                <pic:pic xmlns:pic="http://schemas.openxmlformats.org/drawingml/2006/picture">
+                  <pic:nvPicPr>
+                    <pic:cNvPr id="1" name="Picture 1" descr="A picture containing circle&#10;&#10;Description automatically generated"/>
+                    <pic:cNvPicPr/>
+                  </pic:nvPicPr>
+                  <pic:blipFill>
+                    <a:blip r:embed="rId9">
+                      <a:extLst>
+                        <a:ext uri="{28A0092B-C50C-407E-A947-70E740481C1C}">
+                          <a14:useLocalDpi xmlns:a14="http://schemas.microsoft.com/office/drawing/2010/main" val="0"/>
+                        </a:ext>
+                      </a:extLst>
+                    </a:blip>
+                    <a:stretch>
+                      <a:fillRect/>
+                    </a:stretch>
+                  </pic:blipFill>
+                  <pic:spPr>
+                    <a:xfrm>
+                      <a:off x="0" y="0"/>
+                      <a:ext cx="1790700" cy="2609850"/>
+                    </a:xfrm>
+                    <a:prstGeom prst="rect">
+                      <a:avLst/>
+                    </a:prstGeom>
+                  </pic:spPr>
+                </pic:pic>
+              </a:graphicData>
+            </a:graphic>
+          </wp:anchor>
+        </w:drawing>
+      </w:r>
+      <w:r>
+        <w:t xml:space="preserve">The goal of this </w:t>
+      </w:r>
+      <w:r>
+        <w:t>challenge was to create a good understanding and implementation of a recommendation system. Recommendation systems have been used extensively and have shown their importance in the current day with 70% of the current consumers even expecting some sort of personalization.</w:t>
+      </w:r>
+    </w:p>
+    <w:p>
+      <w:pPr>
+        <w:rPr>
+          <w:noProof/>
+        </w:rPr>
+      </w:pPr>
+      <w:r>
+        <w:t>I think this goal was achieved fairly well in the challenge, very extensive research has been done in the impact recommendation systems have had and the actual interal workings of them</w:t>
+      </w:r>
+      <w:r>
+        <w:rPr>
+          <w:noProof/>
+        </w:rPr>
+        <w:t>.</w:t>
+      </w:r>
+    </w:p>
+    <w:p>
+      <w:r>
+        <w:rPr>
+          <w:noProof/>
+        </w:rPr>
+        <w:t>This has been proven by creating a recommendation model with an average error range of less than 0.5 out of 0-10 possible range.</w:t>
+      </w:r>
+    </w:p>
+    <w:p>
+      <w:r>
+        <w:br w:type="page"/>
+      </w:r>
+    </w:p>
+    <w:p>
+      <w:pPr>
+        <w:pStyle w:val="Heading1"/>
+      </w:pPr>
+      <w:bookmarkStart w:id="14" w:name="_Toc102670024"/>
+      <w:r>
+        <w:lastRenderedPageBreak/>
+        <w:t>Deployment Recommendations</w:t>
+      </w:r>
+      <w:bookmarkEnd w:id="14"/>
+    </w:p>
+    <w:p>
+      <w:r>
+        <w:t>In the challenge a showcase has been given on how the recommendation system actually provides it’s recommendations. The system used is very straightforward, after a model has been trained any user can get recommendations which will be a list of the product ID’s ordered based on what the model expects the user will buy the most of.</w:t>
+      </w:r>
+    </w:p>
+    <w:p>
+      <w:r>
+        <w:t>For deployment I would suggest looking into the scoring used to create the order of the list and evaluation metric, currently the quantity sold is being used</w:t>
+      </w:r>
+      <w:r>
+        <w:t>, but possible a profit metric such as quantity*price or introducing review ratings would create a better experience for the user and possibly better profits for this company.</w:t>
+      </w:r>
+    </w:p>
+    <w:p>
+      <w:pPr>
+        <w:spacing w:after="0"/>
+      </w:pPr>
+      <w:r>
+        <w:t>An extra recommendation for training the model in the future with new data woud be to take care to look at the products in the dataset. With a business making many sales every day it is inevitable that manual changes will have to be made, such as creating a manual payment charge for a product not registered in the system, or postage charges being stored together with the products.</w:t>
+      </w:r>
+    </w:p>
+    <w:p>
+      <w:r>
+        <w:t>These none products should never be recommended by customer, and for this reason should be looked at extra carefully to not create such a situation.</w:t>
       </w:r>
     </w:p>
     <w:sectPr>
@@ -2047,6 +2019,127 @@
     </w:sectPr>
   </w:body>
 </w:document>
+</file>
+
+<file path=word/numbering.xml><?xml version="1.0" encoding="utf-8"?>
+<w:numbering xmlns:wpc="http://schemas.microsoft.com/office/word/2010/wordprocessingCanvas" xmlns:cx="http://schemas.microsoft.com/office/drawing/2014/chartex" xmlns:cx1="http://schemas.microsoft.com/office/drawing/2015/9/8/chartex" xmlns:cx2="http://schemas.microsoft.com/office/drawing/2015/10/21/chartex" xmlns:cx3="http://schemas.microsoft.com/office/drawing/2016/5/9/chartex" xmlns:cx4="http://schemas.microsoft.com/office/drawing/2016/5/10/chartex" xmlns:cx5="http://schemas.microsoft.com/office/drawing/2016/5/11/chartex" xmlns:cx6="http://schemas.microsoft.com/office/drawing/2016/5/12/chartex" xmlns:cx7="http://schemas.microsoft.com/office/drawing/2016/5/13/chartex" xmlns:cx8="http://schemas.microsoft.com/office/drawing/2016/5/14/chartex" xmlns:mc="http://schemas.openxmlformats.org/markup-compatibility/2006" xmlns:aink="http://schemas.microsoft.com/office/drawing/2016/ink" xmlns:am3d="http://schemas.microsoft.com/office/drawing/2017/model3d" xmlns:o="urn:schemas-microsoft-com:office:office" xmlns:oel="http://schemas.microsoft.com/office/2019/extlst" xmlns:r="http://schemas.openxmlformats.org/officeDocument/2006/relationships" xmlns:m="http://schemas.openxmlformats.org/officeDocument/2006/math" xmlns:v="urn:schemas-microsoft-com:vml" xmlns:wp14="http://schemas.microsoft.com/office/word/2010/wordprocessingDrawing" xmlns:wp="http://schemas.openxmlformats.org/drawingml/2006/wordprocessingDrawing" xmlns:w10="urn:schemas-microsoft-com:office:word" xmlns:w="http://schemas.openxmlformats.org/wordprocessingml/2006/main" xmlns:w14="http://schemas.microsoft.com/office/word/2010/wordml" xmlns:w15="http://schemas.microsoft.com/office/word/2012/wordml" xmlns:w16cex="http://schemas.microsoft.com/office/word/2018/wordml/cex" xmlns:w16cid="http://schemas.microsoft.com/office/word/2016/wordml/cid" xmlns:w16="http://schemas.microsoft.com/office/word/2018/wordml" xmlns:w16sdtdh="http://schemas.microsoft.com/office/word/2020/wordml/sdtdatahash" xmlns:w16se="http://schemas.microsoft.com/office/word/2015/wordml/symex" xmlns:wpg="http://schemas.microsoft.com/office/word/2010/wordprocessingGroup" xmlns:wpi="http://schemas.microsoft.com/office/word/2010/wordprocessingInk" xmlns:wne="http://schemas.microsoft.com/office/word/2006/wordml" xmlns:wps="http://schemas.microsoft.com/office/word/2010/wordprocessingShape" mc:Ignorable="w14 w15 w16se w16cid w16 w16cex w16sdtdh wp14">
+  <w:abstractNum w:abstractNumId="0" w15:restartNumberingAfterBreak="0">
+    <w:nsid w:val="73E038C7"/>
+    <w:multiLevelType w:val="hybridMultilevel"/>
+    <w:tmpl w:val="9AE81F1A"/>
+    <w:lvl w:ilvl="0" w:tplc="15327F3C">
+      <w:start w:val="22"/>
+      <w:numFmt w:val="bullet"/>
+      <w:lvlText w:val="-"/>
+      <w:lvlJc w:val="left"/>
+      <w:pPr>
+        <w:ind w:left="720" w:hanging="360"/>
+      </w:pPr>
+      <w:rPr>
+        <w:rFonts w:ascii="Calibri" w:eastAsiaTheme="minorHAnsi" w:hAnsi="Calibri" w:cs="Calibri" w:hint="default"/>
+      </w:rPr>
+    </w:lvl>
+    <w:lvl w:ilvl="1" w:tplc="20000003" w:tentative="1">
+      <w:start w:val="1"/>
+      <w:numFmt w:val="bullet"/>
+      <w:lvlText w:val="o"/>
+      <w:lvlJc w:val="left"/>
+      <w:pPr>
+        <w:ind w:left="1440" w:hanging="360"/>
+      </w:pPr>
+      <w:rPr>
+        <w:rFonts w:ascii="Courier New" w:hAnsi="Courier New" w:cs="Courier New" w:hint="default"/>
+      </w:rPr>
+    </w:lvl>
+    <w:lvl w:ilvl="2" w:tplc="20000005" w:tentative="1">
+      <w:start w:val="1"/>
+      <w:numFmt w:val="bullet"/>
+      <w:lvlText w:val=""/>
+      <w:lvlJc w:val="left"/>
+      <w:pPr>
+        <w:ind w:left="2160" w:hanging="360"/>
+      </w:pPr>
+      <w:rPr>
+        <w:rFonts w:ascii="Wingdings" w:hAnsi="Wingdings" w:hint="default"/>
+      </w:rPr>
+    </w:lvl>
+    <w:lvl w:ilvl="3" w:tplc="20000001" w:tentative="1">
+      <w:start w:val="1"/>
+      <w:numFmt w:val="bullet"/>
+      <w:lvlText w:val=""/>
+      <w:lvlJc w:val="left"/>
+      <w:pPr>
+        <w:ind w:left="2880" w:hanging="360"/>
+      </w:pPr>
+      <w:rPr>
+        <w:rFonts w:ascii="Symbol" w:hAnsi="Symbol" w:hint="default"/>
+      </w:rPr>
+    </w:lvl>
+    <w:lvl w:ilvl="4" w:tplc="20000003" w:tentative="1">
+      <w:start w:val="1"/>
+      <w:numFmt w:val="bullet"/>
+      <w:lvlText w:val="o"/>
+      <w:lvlJc w:val="left"/>
+      <w:pPr>
+        <w:ind w:left="3600" w:hanging="360"/>
+      </w:pPr>
+      <w:rPr>
+        <w:rFonts w:ascii="Courier New" w:hAnsi="Courier New" w:cs="Courier New" w:hint="default"/>
+      </w:rPr>
+    </w:lvl>
+    <w:lvl w:ilvl="5" w:tplc="20000005" w:tentative="1">
+      <w:start w:val="1"/>
+      <w:numFmt w:val="bullet"/>
+      <w:lvlText w:val=""/>
+      <w:lvlJc w:val="left"/>
+      <w:pPr>
+        <w:ind w:left="4320" w:hanging="360"/>
+      </w:pPr>
+      <w:rPr>
+        <w:rFonts w:ascii="Wingdings" w:hAnsi="Wingdings" w:hint="default"/>
+      </w:rPr>
+    </w:lvl>
+    <w:lvl w:ilvl="6" w:tplc="20000001" w:tentative="1">
+      <w:start w:val="1"/>
+      <w:numFmt w:val="bullet"/>
+      <w:lvlText w:val=""/>
+      <w:lvlJc w:val="left"/>
+      <w:pPr>
+        <w:ind w:left="5040" w:hanging="360"/>
+      </w:pPr>
+      <w:rPr>
+        <w:rFonts w:ascii="Symbol" w:hAnsi="Symbol" w:hint="default"/>
+      </w:rPr>
+    </w:lvl>
+    <w:lvl w:ilvl="7" w:tplc="20000003" w:tentative="1">
+      <w:start w:val="1"/>
+      <w:numFmt w:val="bullet"/>
+      <w:lvlText w:val="o"/>
+      <w:lvlJc w:val="left"/>
+      <w:pPr>
+        <w:ind w:left="5760" w:hanging="360"/>
+      </w:pPr>
+      <w:rPr>
+        <w:rFonts w:ascii="Courier New" w:hAnsi="Courier New" w:cs="Courier New" w:hint="default"/>
+      </w:rPr>
+    </w:lvl>
+    <w:lvl w:ilvl="8" w:tplc="20000005" w:tentative="1">
+      <w:start w:val="1"/>
+      <w:numFmt w:val="bullet"/>
+      <w:lvlText w:val=""/>
+      <w:lvlJc w:val="left"/>
+      <w:pPr>
+        <w:ind w:left="6480" w:hanging="360"/>
+      </w:pPr>
+      <w:rPr>
+        <w:rFonts w:ascii="Wingdings" w:hAnsi="Wingdings" w:hint="default"/>
+      </w:rPr>
+    </w:lvl>
+  </w:abstractNum>
+  <w:num w:numId="1" w16cid:durableId="1830900848">
+    <w:abstractNumId w:val="0"/>
+  </w:num>
+</w:numbering>
 </file>
 
 <file path=word/styles.xml><?xml version="1.0" encoding="utf-8"?>
@@ -2726,6 +2819,17 @@
       <w:lang w:val="nl-NL"/>
     </w:rPr>
   </w:style>
+  <w:style w:type="paragraph" w:styleId="ListParagraph">
+    <w:name w:val="List Paragraph"/>
+    <w:basedOn w:val="Normal"/>
+    <w:uiPriority w:val="34"/>
+    <w:qFormat/>
+    <w:rsid w:val="00EB7270"/>
+    <w:pPr>
+      <w:ind w:left="720"/>
+      <w:contextualSpacing/>
+    </w:pPr>
+  </w:style>
 </w:styles>
 </file>
 

</xml_diff>